<commit_message>
Added Redis, mongodb connection
</commit_message>
<xml_diff>
--- a/lms-mern-becodemy/project-setup-lms-mern-becodemy.docx
+++ b/lms-mern-becodemy/project-setup-lms-mern-becodemy.docx
@@ -76,18 +76,7 @@
                 <w:sz w:val="20"/>
                 <w:szCs w:val="20"/>
               </w:rPr>
-              <w:t xml:space="preserve"> LMS MERN </w:t>
-            </w:r>
-            <w:proofErr w:type="spellStart"/>
-            <w:r>
-              <w:rPr>
-                <w:rFonts w:ascii="Segoe UI" w:hAnsi="Segoe UI" w:cs="Segoe UI"/>
-                <w:b/>
-                <w:bCs/>
-                <w:sz w:val="20"/>
-                <w:szCs w:val="20"/>
-              </w:rPr>
-              <w:t>B</w:t>
+              <w:t xml:space="preserve"> LMS MERN B</w:t>
             </w:r>
             <w:r>
               <w:rPr>
@@ -99,7 +88,6 @@
               </w:rPr>
               <w:t>ecodemy</w:t>
             </w:r>
-            <w:proofErr w:type="spellEnd"/>
           </w:p>
         </w:tc>
         <w:tc>
@@ -291,17 +279,8 @@
                                 <w:sz w:val="20"/>
                                 <w:szCs w:val="20"/>
                               </w:rPr>
-                              <w:t xml:space="preserve">Project Setup LMS MERN </w:t>
+                              <w:t>Project Setup LMS MERN Becodemy</w:t>
                             </w:r>
-                            <w:proofErr w:type="spellStart"/>
-                            <w:r>
-                              <w:rPr>
-                                <w:sz w:val="20"/>
-                                <w:szCs w:val="20"/>
-                              </w:rPr>
-                              <w:t>Becodemy</w:t>
-                            </w:r>
-                            <w:proofErr w:type="spellEnd"/>
                           </w:p>
                           <w:p>
                             <w:pPr>
@@ -373,17 +352,8 @@
                           <w:sz w:val="20"/>
                           <w:szCs w:val="20"/>
                         </w:rPr>
-                        <w:t xml:space="preserve">Project Setup LMS MERN </w:t>
+                        <w:t>Project Setup LMS MERN Becodemy</w:t>
                       </w:r>
-                      <w:proofErr w:type="spellStart"/>
-                      <w:r>
-                        <w:rPr>
-                          <w:sz w:val="20"/>
-                          <w:szCs w:val="20"/>
-                        </w:rPr>
-                        <w:t>Becodemy</w:t>
-                      </w:r>
-                      <w:proofErr w:type="spellEnd"/>
                     </w:p>
                     <w:p>
                       <w:pPr>
@@ -720,13 +690,8 @@
       <w:r>
         <w:t xml:space="preserve">Signup login manually, social login, </w:t>
       </w:r>
-      <w:proofErr w:type="gramStart"/>
-      <w:r>
-        <w:t>Create</w:t>
-      </w:r>
-      <w:proofErr w:type="gramEnd"/>
-      <w:r>
-        <w:t xml:space="preserve"> user, login, authenticate, token, refresh token</w:t>
+      <w:r>
+        <w:t>Create user, login, authenticate, token, refresh token</w:t>
       </w:r>
       <w:r>
         <w:t>, profile page</w:t>
@@ -895,18 +860,8 @@
           <w:sz w:val="20"/>
           <w:szCs w:val="20"/>
         </w:rPr>
-        <w:t xml:space="preserve">Low scale app – Functionality not much big, lesser user visiting flow, like local news paper website in your country like </w:t>
-      </w:r>
-      <w:proofErr w:type="spellStart"/>
-      <w:r>
-        <w:rPr>
-          <w:rFonts w:ascii="Segoe UI" w:hAnsi="Segoe UI" w:cs="Segoe UI"/>
-          <w:sz w:val="20"/>
-          <w:szCs w:val="20"/>
-        </w:rPr>
-        <w:t>urdu</w:t>
-      </w:r>
-      <w:proofErr w:type="spellEnd"/>
+        <w:t>Low scale app – Functionality not much big, lesser user visiting flow, like local news paper website in your country like urdu</w:t>
+      </w:r>
       <w:r>
         <w:rPr>
           <w:rFonts w:ascii="Segoe UI" w:hAnsi="Segoe UI" w:cs="Segoe UI"/>
@@ -939,36 +894,141 @@
           <w:sz w:val="20"/>
           <w:szCs w:val="20"/>
         </w:rPr>
+        <w:t>Suggested Technology – NextJS is fine in 2023, even to build backend apis.</w:t>
+      </w:r>
+    </w:p>
+    <w:p>
+      <w:pPr>
+        <w:spacing w:after="0" w:line="240" w:lineRule="auto"/>
+        <w:rPr>
+          <w:rFonts w:ascii="Segoe UI" w:hAnsi="Segoe UI" w:cs="Segoe UI"/>
+          <w:sz w:val="20"/>
+          <w:szCs w:val="20"/>
+        </w:rPr>
+      </w:pPr>
+      <w:r>
+        <w:rPr>
+          <w:rFonts w:ascii="Segoe UI" w:hAnsi="Segoe UI" w:cs="Segoe UI"/>
+          <w:sz w:val="20"/>
+          <w:szCs w:val="20"/>
+        </w:rPr>
+        <w:lastRenderedPageBreak/>
+        <w:t>Medium scale app – Some complex features, In future can grow</w:t>
+      </w:r>
+      <w:r>
+        <w:rPr>
+          <w:rFonts w:ascii="Segoe UI" w:hAnsi="Segoe UI" w:cs="Segoe UI"/>
+          <w:sz w:val="20"/>
+          <w:szCs w:val="20"/>
+        </w:rPr>
+        <w:t xml:space="preserve"> app</w:t>
+      </w:r>
+      <w:r>
+        <w:rPr>
+          <w:rFonts w:ascii="Segoe UI" w:hAnsi="Segoe UI" w:cs="Segoe UI"/>
+          <w:sz w:val="20"/>
+          <w:szCs w:val="20"/>
+        </w:rPr>
+        <w:t xml:space="preserve">, </w:t>
+      </w:r>
+      <w:r>
+        <w:rPr>
+          <w:rFonts w:ascii="Segoe UI" w:hAnsi="Segoe UI" w:cs="Segoe UI"/>
+          <w:sz w:val="20"/>
+          <w:szCs w:val="20"/>
+        </w:rPr>
+        <w:t>some</w:t>
+      </w:r>
+      <w:r>
+        <w:rPr>
+          <w:rFonts w:ascii="Segoe UI" w:hAnsi="Segoe UI" w:cs="Segoe UI"/>
+          <w:sz w:val="20"/>
+          <w:szCs w:val="20"/>
+        </w:rPr>
+        <w:t xml:space="preserve"> user visiting flow, like local news paper website in your country like </w:t>
+      </w:r>
+      <w:r>
+        <w:rPr>
+          <w:rFonts w:ascii="Segoe UI" w:hAnsi="Segoe UI" w:cs="Segoe UI"/>
+          <w:sz w:val="20"/>
+          <w:szCs w:val="20"/>
+        </w:rPr>
+        <w:t>becodemy</w:t>
+      </w:r>
+      <w:r>
+        <w:rPr>
+          <w:rFonts w:ascii="Segoe UI" w:hAnsi="Segoe UI" w:cs="Segoe UI"/>
+          <w:sz w:val="20"/>
+          <w:szCs w:val="20"/>
+        </w:rPr>
+        <w:t>, lms</w:t>
+      </w:r>
+      <w:r>
+        <w:rPr>
+          <w:rFonts w:ascii="Segoe UI" w:hAnsi="Segoe UI" w:cs="Segoe UI"/>
+          <w:sz w:val="20"/>
+          <w:szCs w:val="20"/>
+        </w:rPr>
+        <w:t xml:space="preserve">. </w:t>
+      </w:r>
+    </w:p>
+    <w:p>
+      <w:pPr>
+        <w:spacing w:after="0" w:line="240" w:lineRule="auto"/>
+        <w:rPr>
+          <w:rFonts w:ascii="Segoe UI" w:hAnsi="Segoe UI" w:cs="Segoe UI"/>
+          <w:sz w:val="20"/>
+          <w:szCs w:val="20"/>
+        </w:rPr>
+      </w:pPr>
+      <w:r>
+        <w:rPr>
+          <w:rFonts w:ascii="Segoe UI" w:hAnsi="Segoe UI" w:cs="Segoe UI"/>
+          <w:sz w:val="20"/>
+          <w:szCs w:val="20"/>
+        </w:rPr>
         <w:t xml:space="preserve">Suggested Technology – </w:t>
       </w:r>
-      <w:proofErr w:type="spellStart"/>
-      <w:r>
-        <w:rPr>
-          <w:rFonts w:ascii="Segoe UI" w:hAnsi="Segoe UI" w:cs="Segoe UI"/>
-          <w:sz w:val="20"/>
-          <w:szCs w:val="20"/>
-        </w:rPr>
-        <w:t>NextJS</w:t>
-      </w:r>
-      <w:proofErr w:type="spellEnd"/>
-      <w:r>
-        <w:rPr>
-          <w:rFonts w:ascii="Segoe UI" w:hAnsi="Segoe UI" w:cs="Segoe UI"/>
-          <w:sz w:val="20"/>
-          <w:szCs w:val="20"/>
-        </w:rPr>
-        <w:t xml:space="preserve"> is fine in 2023, even to build backend </w:t>
-      </w:r>
-      <w:proofErr w:type="spellStart"/>
-      <w:r>
-        <w:rPr>
-          <w:rFonts w:ascii="Segoe UI" w:hAnsi="Segoe UI" w:cs="Segoe UI"/>
-          <w:sz w:val="20"/>
-          <w:szCs w:val="20"/>
-        </w:rPr>
-        <w:t>apis</w:t>
-      </w:r>
-      <w:proofErr w:type="spellEnd"/>
+      <w:r>
+        <w:rPr>
+          <w:rFonts w:ascii="Segoe UI" w:hAnsi="Segoe UI" w:cs="Segoe UI"/>
+          <w:sz w:val="20"/>
+          <w:szCs w:val="20"/>
+        </w:rPr>
+        <w:t xml:space="preserve">Sometime good </w:t>
+      </w:r>
+      <w:r>
+        <w:rPr>
+          <w:rFonts w:ascii="Segoe UI" w:hAnsi="Segoe UI" w:cs="Segoe UI"/>
+          <w:sz w:val="20"/>
+          <w:szCs w:val="20"/>
+        </w:rPr>
+        <w:t>NextJS is fine in 2023</w:t>
+      </w:r>
+      <w:r>
+        <w:rPr>
+          <w:rFonts w:ascii="Segoe UI" w:hAnsi="Segoe UI" w:cs="Segoe UI"/>
+          <w:sz w:val="20"/>
+          <w:szCs w:val="20"/>
+        </w:rPr>
+        <w:t>, sometime not in terms of backend</w:t>
+      </w:r>
+      <w:r>
+        <w:rPr>
+          <w:rFonts w:ascii="Segoe UI" w:hAnsi="Segoe UI" w:cs="Segoe UI"/>
+          <w:sz w:val="20"/>
+          <w:szCs w:val="20"/>
+        </w:rPr>
+        <w:t xml:space="preserve"> like live class session, for backend is not good for frontend is fine</w:t>
+      </w:r>
+      <w:r>
+        <w:rPr>
+          <w:rFonts w:ascii="Segoe UI" w:hAnsi="Segoe UI" w:cs="Segoe UI"/>
+          <w:sz w:val="20"/>
+          <w:szCs w:val="20"/>
+        </w:rPr>
+        <w:t xml:space="preserve"> even nodejs is not good, move to nest js if you are a js developer, or else Django or spring boot</w:t>
+      </w:r>
       <w:r>
         <w:rPr>
           <w:rFonts w:ascii="Segoe UI" w:hAnsi="Segoe UI" w:cs="Segoe UI"/>
@@ -987,111 +1047,72 @@
           <w:szCs w:val="20"/>
         </w:rPr>
       </w:pPr>
-      <w:r>
-        <w:rPr>
-          <w:rFonts w:ascii="Segoe UI" w:hAnsi="Segoe UI" w:cs="Segoe UI"/>
-          <w:sz w:val="20"/>
-          <w:szCs w:val="20"/>
-        </w:rPr>
-        <w:lastRenderedPageBreak/>
-        <w:t xml:space="preserve">Medium scale app – Some complex features, </w:t>
-      </w:r>
-      <w:proofErr w:type="gramStart"/>
-      <w:r>
-        <w:rPr>
-          <w:rFonts w:ascii="Segoe UI" w:hAnsi="Segoe UI" w:cs="Segoe UI"/>
-          <w:sz w:val="20"/>
-          <w:szCs w:val="20"/>
-        </w:rPr>
-        <w:t>In</w:t>
-      </w:r>
-      <w:proofErr w:type="gramEnd"/>
-      <w:r>
-        <w:rPr>
-          <w:rFonts w:ascii="Segoe UI" w:hAnsi="Segoe UI" w:cs="Segoe UI"/>
-          <w:sz w:val="20"/>
-          <w:szCs w:val="20"/>
-        </w:rPr>
-        <w:t xml:space="preserve"> future can grow</w:t>
-      </w:r>
-      <w:r>
-        <w:rPr>
-          <w:rFonts w:ascii="Segoe UI" w:hAnsi="Segoe UI" w:cs="Segoe UI"/>
-          <w:sz w:val="20"/>
-          <w:szCs w:val="20"/>
-        </w:rPr>
-        <w:t xml:space="preserve"> app</w:t>
-      </w:r>
-      <w:r>
-        <w:rPr>
-          <w:rFonts w:ascii="Segoe UI" w:hAnsi="Segoe UI" w:cs="Segoe UI"/>
-          <w:sz w:val="20"/>
-          <w:szCs w:val="20"/>
-        </w:rPr>
-        <w:t xml:space="preserve">, </w:t>
-      </w:r>
-      <w:r>
-        <w:rPr>
-          <w:rFonts w:ascii="Segoe UI" w:hAnsi="Segoe UI" w:cs="Segoe UI"/>
-          <w:sz w:val="20"/>
-          <w:szCs w:val="20"/>
-        </w:rPr>
-        <w:t>some</w:t>
-      </w:r>
-      <w:r>
-        <w:rPr>
-          <w:rFonts w:ascii="Segoe UI" w:hAnsi="Segoe UI" w:cs="Segoe UI"/>
-          <w:sz w:val="20"/>
-          <w:szCs w:val="20"/>
-        </w:rPr>
-        <w:t xml:space="preserve"> user visiting flow, like local </w:t>
-      </w:r>
-      <w:proofErr w:type="spellStart"/>
-      <w:r>
-        <w:rPr>
-          <w:rFonts w:ascii="Segoe UI" w:hAnsi="Segoe UI" w:cs="Segoe UI"/>
-          <w:sz w:val="20"/>
-          <w:szCs w:val="20"/>
-        </w:rPr>
-        <w:t>news paper</w:t>
-      </w:r>
-      <w:proofErr w:type="spellEnd"/>
-      <w:r>
-        <w:rPr>
-          <w:rFonts w:ascii="Segoe UI" w:hAnsi="Segoe UI" w:cs="Segoe UI"/>
-          <w:sz w:val="20"/>
-          <w:szCs w:val="20"/>
-        </w:rPr>
-        <w:t xml:space="preserve"> website in your country like </w:t>
-      </w:r>
-      <w:proofErr w:type="spellStart"/>
-      <w:r>
-        <w:rPr>
-          <w:rFonts w:ascii="Segoe UI" w:hAnsi="Segoe UI" w:cs="Segoe UI"/>
-          <w:sz w:val="20"/>
-          <w:szCs w:val="20"/>
-        </w:rPr>
-        <w:t>becodemy</w:t>
-      </w:r>
-      <w:proofErr w:type="spellEnd"/>
-      <w:r>
-        <w:rPr>
-          <w:rFonts w:ascii="Segoe UI" w:hAnsi="Segoe UI" w:cs="Segoe UI"/>
-          <w:sz w:val="20"/>
-          <w:szCs w:val="20"/>
-        </w:rPr>
-        <w:t xml:space="preserve">, </w:t>
-      </w:r>
-      <w:proofErr w:type="spellStart"/>
-      <w:r>
-        <w:rPr>
-          <w:rFonts w:ascii="Segoe UI" w:hAnsi="Segoe UI" w:cs="Segoe UI"/>
-          <w:sz w:val="20"/>
-          <w:szCs w:val="20"/>
-        </w:rPr>
-        <w:t>lms</w:t>
-      </w:r>
-      <w:proofErr w:type="spellEnd"/>
+    </w:p>
+    <w:p>
+      <w:pPr>
+        <w:spacing w:after="0" w:line="240" w:lineRule="auto"/>
+        <w:rPr>
+          <w:rFonts w:ascii="Segoe UI" w:hAnsi="Segoe UI" w:cs="Segoe UI"/>
+          <w:sz w:val="20"/>
+          <w:szCs w:val="20"/>
+        </w:rPr>
+      </w:pPr>
+      <w:r>
+        <w:rPr>
+          <w:rFonts w:ascii="Segoe UI" w:hAnsi="Segoe UI" w:cs="Segoe UI"/>
+          <w:sz w:val="20"/>
+          <w:szCs w:val="20"/>
+        </w:rPr>
+        <w:t>Large</w:t>
+      </w:r>
+      <w:r>
+        <w:rPr>
+          <w:rFonts w:ascii="Segoe UI" w:hAnsi="Segoe UI" w:cs="Segoe UI"/>
+          <w:sz w:val="20"/>
+          <w:szCs w:val="20"/>
+        </w:rPr>
+        <w:t xml:space="preserve"> scale app – </w:t>
+      </w:r>
+      <w:r>
+        <w:rPr>
+          <w:rFonts w:ascii="Segoe UI" w:hAnsi="Segoe UI" w:cs="Segoe UI"/>
+          <w:sz w:val="20"/>
+          <w:szCs w:val="20"/>
+        </w:rPr>
+        <w:t>Many</w:t>
+      </w:r>
+      <w:r>
+        <w:rPr>
+          <w:rFonts w:ascii="Segoe UI" w:hAnsi="Segoe UI" w:cs="Segoe UI"/>
+          <w:sz w:val="20"/>
+          <w:szCs w:val="20"/>
+        </w:rPr>
+        <w:t xml:space="preserve"> complex features, In future can grow app, </w:t>
+      </w:r>
+      <w:r>
+        <w:rPr>
+          <w:rFonts w:ascii="Segoe UI" w:hAnsi="Segoe UI" w:cs="Segoe UI"/>
+          <w:sz w:val="20"/>
+          <w:szCs w:val="20"/>
+        </w:rPr>
+        <w:t>many</w:t>
+      </w:r>
+      <w:r>
+        <w:rPr>
+          <w:rFonts w:ascii="Segoe UI" w:hAnsi="Segoe UI" w:cs="Segoe UI"/>
+          <w:sz w:val="20"/>
+          <w:szCs w:val="20"/>
+        </w:rPr>
+        <w:t xml:space="preserve"> user visiting flow, like local news paper website in your country like </w:t>
+      </w:r>
+      <w:r>
+        <w:rPr>
+          <w:rFonts w:ascii="Segoe UI" w:hAnsi="Segoe UI" w:cs="Segoe UI"/>
+          <w:sz w:val="20"/>
+          <w:szCs w:val="20"/>
+        </w:rPr>
+        <w:t>youtube</w:t>
+      </w:r>
       <w:r>
         <w:rPr>
           <w:rFonts w:ascii="Segoe UI" w:hAnsi="Segoe UI" w:cs="Segoe UI"/>
@@ -1100,6 +1121,22 @@
         </w:rPr>
         <w:t xml:space="preserve">. </w:t>
       </w:r>
+      <w:r>
+        <w:rPr>
+          <w:rFonts w:ascii="Segoe UI" w:hAnsi="Segoe UI" w:cs="Segoe UI"/>
+          <w:sz w:val="20"/>
+          <w:szCs w:val="20"/>
+        </w:rPr>
+        <w:t>Might you need to implement some custom algorithm</w:t>
+      </w:r>
+      <w:r>
+        <w:rPr>
+          <w:rFonts w:ascii="Segoe UI" w:hAnsi="Segoe UI" w:cs="Segoe UI"/>
+          <w:sz w:val="20"/>
+          <w:szCs w:val="20"/>
+        </w:rPr>
+        <w:t>.</w:t>
+      </w:r>
     </w:p>
     <w:p>
       <w:pPr>
@@ -1116,311 +1153,7 @@
           <w:sz w:val="20"/>
           <w:szCs w:val="20"/>
         </w:rPr>
-        <w:t xml:space="preserve">Suggested Technology – </w:t>
-      </w:r>
-      <w:r>
-        <w:rPr>
-          <w:rFonts w:ascii="Segoe UI" w:hAnsi="Segoe UI" w:cs="Segoe UI"/>
-          <w:sz w:val="20"/>
-          <w:szCs w:val="20"/>
-        </w:rPr>
-        <w:t xml:space="preserve">Sometime good </w:t>
-      </w:r>
-      <w:proofErr w:type="spellStart"/>
-      <w:r>
-        <w:rPr>
-          <w:rFonts w:ascii="Segoe UI" w:hAnsi="Segoe UI" w:cs="Segoe UI"/>
-          <w:sz w:val="20"/>
-          <w:szCs w:val="20"/>
-        </w:rPr>
-        <w:t>NextJS</w:t>
-      </w:r>
-      <w:proofErr w:type="spellEnd"/>
-      <w:r>
-        <w:rPr>
-          <w:rFonts w:ascii="Segoe UI" w:hAnsi="Segoe UI" w:cs="Segoe UI"/>
-          <w:sz w:val="20"/>
-          <w:szCs w:val="20"/>
-        </w:rPr>
-        <w:t xml:space="preserve"> is fine in 2023</w:t>
-      </w:r>
-      <w:r>
-        <w:rPr>
-          <w:rFonts w:ascii="Segoe UI" w:hAnsi="Segoe UI" w:cs="Segoe UI"/>
-          <w:sz w:val="20"/>
-          <w:szCs w:val="20"/>
-        </w:rPr>
-        <w:t>, sometime not in terms of backend</w:t>
-      </w:r>
-      <w:r>
-        <w:rPr>
-          <w:rFonts w:ascii="Segoe UI" w:hAnsi="Segoe UI" w:cs="Segoe UI"/>
-          <w:sz w:val="20"/>
-          <w:szCs w:val="20"/>
-        </w:rPr>
-        <w:t xml:space="preserve"> like live class session, for backend is not good for frontend is fine</w:t>
-      </w:r>
-      <w:r>
-        <w:rPr>
-          <w:rFonts w:ascii="Segoe UI" w:hAnsi="Segoe UI" w:cs="Segoe UI"/>
-          <w:sz w:val="20"/>
-          <w:szCs w:val="20"/>
-        </w:rPr>
-        <w:t xml:space="preserve"> even </w:t>
-      </w:r>
-      <w:proofErr w:type="spellStart"/>
-      <w:r>
-        <w:rPr>
-          <w:rFonts w:ascii="Segoe UI" w:hAnsi="Segoe UI" w:cs="Segoe UI"/>
-          <w:sz w:val="20"/>
-          <w:szCs w:val="20"/>
-        </w:rPr>
-        <w:t>nodejs</w:t>
-      </w:r>
-      <w:proofErr w:type="spellEnd"/>
-      <w:r>
-        <w:rPr>
-          <w:rFonts w:ascii="Segoe UI" w:hAnsi="Segoe UI" w:cs="Segoe UI"/>
-          <w:sz w:val="20"/>
-          <w:szCs w:val="20"/>
-        </w:rPr>
-        <w:t xml:space="preserve"> is not good, move to nest </w:t>
-      </w:r>
-      <w:proofErr w:type="spellStart"/>
-      <w:r>
-        <w:rPr>
-          <w:rFonts w:ascii="Segoe UI" w:hAnsi="Segoe UI" w:cs="Segoe UI"/>
-          <w:sz w:val="20"/>
-          <w:szCs w:val="20"/>
-        </w:rPr>
-        <w:t>js</w:t>
-      </w:r>
-      <w:proofErr w:type="spellEnd"/>
-      <w:r>
-        <w:rPr>
-          <w:rFonts w:ascii="Segoe UI" w:hAnsi="Segoe UI" w:cs="Segoe UI"/>
-          <w:sz w:val="20"/>
-          <w:szCs w:val="20"/>
-        </w:rPr>
-        <w:t xml:space="preserve"> if you are a </w:t>
-      </w:r>
-      <w:proofErr w:type="spellStart"/>
-      <w:r>
-        <w:rPr>
-          <w:rFonts w:ascii="Segoe UI" w:hAnsi="Segoe UI" w:cs="Segoe UI"/>
-          <w:sz w:val="20"/>
-          <w:szCs w:val="20"/>
-        </w:rPr>
-        <w:t>js</w:t>
-      </w:r>
-      <w:proofErr w:type="spellEnd"/>
-      <w:r>
-        <w:rPr>
-          <w:rFonts w:ascii="Segoe UI" w:hAnsi="Segoe UI" w:cs="Segoe UI"/>
-          <w:sz w:val="20"/>
-          <w:szCs w:val="20"/>
-        </w:rPr>
-        <w:t xml:space="preserve"> developer, or else Django or spring boot</w:t>
-      </w:r>
-      <w:r>
-        <w:rPr>
-          <w:rFonts w:ascii="Segoe UI" w:hAnsi="Segoe UI" w:cs="Segoe UI"/>
-          <w:sz w:val="20"/>
-          <w:szCs w:val="20"/>
-        </w:rPr>
-        <w:t>.</w:t>
-      </w:r>
-    </w:p>
-    <w:p>
-      <w:pPr>
-        <w:spacing w:after="0" w:line="240" w:lineRule="auto"/>
-        <w:rPr>
-          <w:rFonts w:ascii="Segoe UI" w:hAnsi="Segoe UI" w:cs="Segoe UI"/>
-          <w:sz w:val="20"/>
-          <w:szCs w:val="20"/>
-        </w:rPr>
-      </w:pPr>
-    </w:p>
-    <w:p>
-      <w:pPr>
-        <w:spacing w:after="0" w:line="240" w:lineRule="auto"/>
-        <w:rPr>
-          <w:rFonts w:ascii="Segoe UI" w:hAnsi="Segoe UI" w:cs="Segoe UI"/>
-          <w:sz w:val="20"/>
-          <w:szCs w:val="20"/>
-        </w:rPr>
-      </w:pPr>
-      <w:r>
-        <w:rPr>
-          <w:rFonts w:ascii="Segoe UI" w:hAnsi="Segoe UI" w:cs="Segoe UI"/>
-          <w:sz w:val="20"/>
-          <w:szCs w:val="20"/>
-        </w:rPr>
-        <w:t>Large</w:t>
-      </w:r>
-      <w:r>
-        <w:rPr>
-          <w:rFonts w:ascii="Segoe UI" w:hAnsi="Segoe UI" w:cs="Segoe UI"/>
-          <w:sz w:val="20"/>
-          <w:szCs w:val="20"/>
-        </w:rPr>
-        <w:t xml:space="preserve"> scale app – </w:t>
-      </w:r>
-      <w:r>
-        <w:rPr>
-          <w:rFonts w:ascii="Segoe UI" w:hAnsi="Segoe UI" w:cs="Segoe UI"/>
-          <w:sz w:val="20"/>
-          <w:szCs w:val="20"/>
-        </w:rPr>
-        <w:t>Many</w:t>
-      </w:r>
-      <w:r>
-        <w:rPr>
-          <w:rFonts w:ascii="Segoe UI" w:hAnsi="Segoe UI" w:cs="Segoe UI"/>
-          <w:sz w:val="20"/>
-          <w:szCs w:val="20"/>
-        </w:rPr>
-        <w:t xml:space="preserve"> complex features, </w:t>
-      </w:r>
-      <w:proofErr w:type="gramStart"/>
-      <w:r>
-        <w:rPr>
-          <w:rFonts w:ascii="Segoe UI" w:hAnsi="Segoe UI" w:cs="Segoe UI"/>
-          <w:sz w:val="20"/>
-          <w:szCs w:val="20"/>
-        </w:rPr>
-        <w:t>In</w:t>
-      </w:r>
-      <w:proofErr w:type="gramEnd"/>
-      <w:r>
-        <w:rPr>
-          <w:rFonts w:ascii="Segoe UI" w:hAnsi="Segoe UI" w:cs="Segoe UI"/>
-          <w:sz w:val="20"/>
-          <w:szCs w:val="20"/>
-        </w:rPr>
-        <w:t xml:space="preserve"> future can grow app, </w:t>
-      </w:r>
-      <w:r>
-        <w:rPr>
-          <w:rFonts w:ascii="Segoe UI" w:hAnsi="Segoe UI" w:cs="Segoe UI"/>
-          <w:sz w:val="20"/>
-          <w:szCs w:val="20"/>
-        </w:rPr>
-        <w:t>many</w:t>
-      </w:r>
-      <w:r>
-        <w:rPr>
-          <w:rFonts w:ascii="Segoe UI" w:hAnsi="Segoe UI" w:cs="Segoe UI"/>
-          <w:sz w:val="20"/>
-          <w:szCs w:val="20"/>
-        </w:rPr>
-        <w:t xml:space="preserve"> user visiting flow, like local </w:t>
-      </w:r>
-      <w:proofErr w:type="spellStart"/>
-      <w:r>
-        <w:rPr>
-          <w:rFonts w:ascii="Segoe UI" w:hAnsi="Segoe UI" w:cs="Segoe UI"/>
-          <w:sz w:val="20"/>
-          <w:szCs w:val="20"/>
-        </w:rPr>
-        <w:t>news paper</w:t>
-      </w:r>
-      <w:proofErr w:type="spellEnd"/>
-      <w:r>
-        <w:rPr>
-          <w:rFonts w:ascii="Segoe UI" w:hAnsi="Segoe UI" w:cs="Segoe UI"/>
-          <w:sz w:val="20"/>
-          <w:szCs w:val="20"/>
-        </w:rPr>
-        <w:t xml:space="preserve"> website in your country like </w:t>
-      </w:r>
-      <w:proofErr w:type="spellStart"/>
-      <w:r>
-        <w:rPr>
-          <w:rFonts w:ascii="Segoe UI" w:hAnsi="Segoe UI" w:cs="Segoe UI"/>
-          <w:sz w:val="20"/>
-          <w:szCs w:val="20"/>
-        </w:rPr>
-        <w:t>youtube</w:t>
-      </w:r>
-      <w:proofErr w:type="spellEnd"/>
-      <w:r>
-        <w:rPr>
-          <w:rFonts w:ascii="Segoe UI" w:hAnsi="Segoe UI" w:cs="Segoe UI"/>
-          <w:sz w:val="20"/>
-          <w:szCs w:val="20"/>
-        </w:rPr>
-        <w:t xml:space="preserve">. </w:t>
-      </w:r>
-      <w:r>
-        <w:rPr>
-          <w:rFonts w:ascii="Segoe UI" w:hAnsi="Segoe UI" w:cs="Segoe UI"/>
-          <w:sz w:val="20"/>
-          <w:szCs w:val="20"/>
-        </w:rPr>
-        <w:t>Might you need to implement some custom algorithm</w:t>
-      </w:r>
-      <w:r>
-        <w:rPr>
-          <w:rFonts w:ascii="Segoe UI" w:hAnsi="Segoe UI" w:cs="Segoe UI"/>
-          <w:sz w:val="20"/>
-          <w:szCs w:val="20"/>
-        </w:rPr>
-        <w:t>.</w:t>
-      </w:r>
-    </w:p>
-    <w:p>
-      <w:pPr>
-        <w:spacing w:after="0" w:line="240" w:lineRule="auto"/>
-        <w:rPr>
-          <w:rFonts w:ascii="Segoe UI" w:hAnsi="Segoe UI" w:cs="Segoe UI"/>
-          <w:sz w:val="20"/>
-          <w:szCs w:val="20"/>
-        </w:rPr>
-      </w:pPr>
-      <w:r>
-        <w:rPr>
-          <w:rFonts w:ascii="Segoe UI" w:hAnsi="Segoe UI" w:cs="Segoe UI"/>
-          <w:sz w:val="20"/>
-          <w:szCs w:val="20"/>
-        </w:rPr>
-        <w:t xml:space="preserve">Suggested Technology – </w:t>
-      </w:r>
-      <w:proofErr w:type="spellStart"/>
-      <w:r>
-        <w:rPr>
-          <w:rFonts w:ascii="Segoe UI" w:hAnsi="Segoe UI" w:cs="Segoe UI"/>
-          <w:sz w:val="20"/>
-          <w:szCs w:val="20"/>
-        </w:rPr>
-        <w:t>NextJS</w:t>
-      </w:r>
-      <w:proofErr w:type="spellEnd"/>
-      <w:r>
-        <w:rPr>
-          <w:rFonts w:ascii="Segoe UI" w:hAnsi="Segoe UI" w:cs="Segoe UI"/>
-          <w:sz w:val="20"/>
-          <w:szCs w:val="20"/>
-        </w:rPr>
-        <w:t xml:space="preserve"> is fine in 2023, even to build backend </w:t>
-      </w:r>
-      <w:proofErr w:type="spellStart"/>
-      <w:r>
-        <w:rPr>
-          <w:rFonts w:ascii="Segoe UI" w:hAnsi="Segoe UI" w:cs="Segoe UI"/>
-          <w:sz w:val="20"/>
-          <w:szCs w:val="20"/>
-        </w:rPr>
-        <w:t>apis</w:t>
-      </w:r>
-      <w:proofErr w:type="spellEnd"/>
-      <w:r>
-        <w:rPr>
-          <w:rFonts w:ascii="Segoe UI" w:hAnsi="Segoe UI" w:cs="Segoe UI"/>
-          <w:sz w:val="20"/>
-          <w:szCs w:val="20"/>
-        </w:rPr>
-        <w:t>.</w:t>
+        <w:t>Suggested Technology – NextJS is fine in 2023, even to build backend apis.</w:t>
       </w:r>
     </w:p>
     <w:p>
@@ -1474,7 +1207,6 @@
           <w:szCs w:val="20"/>
         </w:rPr>
       </w:pPr>
-      <w:proofErr w:type="spellStart"/>
       <w:r>
         <w:rPr>
           <w:rFonts w:ascii="Segoe UI" w:hAnsi="Segoe UI" w:cs="Segoe UI"/>
@@ -1485,7 +1217,6 @@
         </w:rPr>
         <w:t>NextJS</w:t>
       </w:r>
-      <w:proofErr w:type="spellEnd"/>
       <w:r>
         <w:rPr>
           <w:rFonts w:ascii="Segoe UI" w:hAnsi="Segoe UI" w:cs="Segoe UI"/>
@@ -1597,23 +1328,13 @@
         </w:rPr>
         <w:t xml:space="preserve">? </w:t>
       </w:r>
-      <w:proofErr w:type="gramStart"/>
-      <w:r>
-        <w:rPr>
-          <w:rFonts w:ascii="Segoe UI" w:hAnsi="Segoe UI" w:cs="Segoe UI"/>
-          <w:sz w:val="20"/>
-          <w:szCs w:val="20"/>
-        </w:rPr>
-        <w:t>Basically</w:t>
-      </w:r>
-      <w:proofErr w:type="gramEnd"/>
-      <w:r>
-        <w:rPr>
-          <w:rFonts w:ascii="Segoe UI" w:hAnsi="Segoe UI" w:cs="Segoe UI"/>
-          <w:sz w:val="20"/>
-          <w:szCs w:val="20"/>
-        </w:rPr>
-        <w:t xml:space="preserve"> you have lot of data in your website</w:t>
+      <w:r>
+        <w:rPr>
+          <w:rFonts w:ascii="Segoe UI" w:hAnsi="Segoe UI" w:cs="Segoe UI"/>
+          <w:sz w:val="20"/>
+          <w:szCs w:val="20"/>
+        </w:rPr>
+        <w:t>Basically you have lot of data in your website</w:t>
       </w:r>
       <w:r>
         <w:rPr>
@@ -1638,59 +1359,13 @@
           <w:szCs w:val="20"/>
         </w:rPr>
       </w:pPr>
-      <w:proofErr w:type="gramStart"/>
-      <w:r>
-        <w:rPr>
-          <w:rFonts w:ascii="Segoe UI" w:hAnsi="Segoe UI" w:cs="Segoe UI"/>
-          <w:sz w:val="20"/>
-          <w:szCs w:val="20"/>
-        </w:rPr>
-        <w:t>So</w:t>
-      </w:r>
-      <w:proofErr w:type="gramEnd"/>
-      <w:r>
-        <w:rPr>
-          <w:rFonts w:ascii="Segoe UI" w:hAnsi="Segoe UI" w:cs="Segoe UI"/>
-          <w:sz w:val="20"/>
-          <w:szCs w:val="20"/>
-        </w:rPr>
-        <w:t xml:space="preserve"> in backend we can use </w:t>
-      </w:r>
-      <w:proofErr w:type="spellStart"/>
-      <w:r>
-        <w:rPr>
-          <w:rFonts w:ascii="Segoe UI" w:hAnsi="Segoe UI" w:cs="Segoe UI"/>
-          <w:sz w:val="20"/>
-          <w:szCs w:val="20"/>
-        </w:rPr>
-        <w:t>redis</w:t>
-      </w:r>
-      <w:proofErr w:type="spellEnd"/>
-      <w:r>
-        <w:rPr>
-          <w:rFonts w:ascii="Segoe UI" w:hAnsi="Segoe UI" w:cs="Segoe UI"/>
-          <w:sz w:val="20"/>
-          <w:szCs w:val="20"/>
-        </w:rPr>
-        <w:t xml:space="preserve">, </w:t>
-      </w:r>
-      <w:proofErr w:type="spellStart"/>
-      <w:r>
-        <w:rPr>
-          <w:rFonts w:ascii="Segoe UI" w:hAnsi="Segoe UI" w:cs="Segoe UI"/>
-          <w:sz w:val="20"/>
-          <w:szCs w:val="20"/>
-        </w:rPr>
-        <w:t>redis</w:t>
-      </w:r>
-      <w:proofErr w:type="spellEnd"/>
-      <w:r>
-        <w:rPr>
-          <w:rFonts w:ascii="Segoe UI" w:hAnsi="Segoe UI" w:cs="Segoe UI"/>
-          <w:sz w:val="20"/>
-          <w:szCs w:val="20"/>
-        </w:rPr>
-        <w:t xml:space="preserve"> is also kind of database like Mongodb, it is useful to store cache data in the backend</w:t>
+      <w:r>
+        <w:rPr>
+          <w:rFonts w:ascii="Segoe UI" w:hAnsi="Segoe UI" w:cs="Segoe UI"/>
+          <w:sz w:val="20"/>
+          <w:szCs w:val="20"/>
+        </w:rPr>
+        <w:t>So in backend we can use redis, redis is also kind of database like Mongodb, it is useful to store cache data in the backend</w:t>
       </w:r>
       <w:r>
         <w:rPr>
@@ -1808,25 +1483,7 @@
           <w:sz w:val="20"/>
           <w:szCs w:val="20"/>
         </w:rPr>
-        <w:t xml:space="preserve">RTK query basically cached the data so when we move to the another </w:t>
-      </w:r>
-      <w:proofErr w:type="spellStart"/>
-      <w:r>
-        <w:rPr>
-          <w:rFonts w:ascii="Segoe UI" w:hAnsi="Segoe UI" w:cs="Segoe UI"/>
-          <w:sz w:val="20"/>
-          <w:szCs w:val="20"/>
-        </w:rPr>
-        <w:t>url</w:t>
-      </w:r>
-      <w:proofErr w:type="spellEnd"/>
-      <w:r>
-        <w:rPr>
-          <w:rFonts w:ascii="Segoe UI" w:hAnsi="Segoe UI" w:cs="Segoe UI"/>
-          <w:sz w:val="20"/>
-          <w:szCs w:val="20"/>
-        </w:rPr>
-        <w:t xml:space="preserve"> it will not send request again but redux toolkit will send the request again and again</w:t>
+        <w:t>RTK query basically cached the data so when we move to the another url it will not send request again but redux toolkit will send the request again and again</w:t>
       </w:r>
       <w:r>
         <w:rPr>
@@ -1968,7 +1625,6 @@
           <w:szCs w:val="20"/>
         </w:rPr>
       </w:pPr>
-      <w:proofErr w:type="spellStart"/>
       <w:r>
         <w:rPr>
           <w:rFonts w:ascii="Segoe UI" w:hAnsi="Segoe UI" w:cs="Segoe UI"/>
@@ -1977,7 +1633,6 @@
         </w:rPr>
         <w:t>jj</w:t>
       </w:r>
-      <w:proofErr w:type="spellEnd"/>
     </w:p>
     <w:p/>
     <w:p/>
@@ -2011,7 +1666,6 @@
           <w:szCs w:val="20"/>
         </w:rPr>
       </w:pPr>
-      <w:proofErr w:type="spellStart"/>
       <w:r>
         <w:rPr>
           <w:rFonts w:ascii="Segoe UI" w:hAnsi="Segoe UI" w:cs="Segoe UI"/>
@@ -2020,91 +1674,104 @@
         </w:rPr>
         <w:t>jj</w:t>
       </w:r>
-      <w:proofErr w:type="spellEnd"/>
     </w:p>
     <w:p/>
     <w:p>
-      <w:proofErr w:type="spellStart"/>
-      <w:r>
-        <w:t>npm</w:t>
-      </w:r>
-      <w:proofErr w:type="spellEnd"/>
-      <w:r>
-        <w:t xml:space="preserve"> </w:t>
-      </w:r>
-      <w:proofErr w:type="spellStart"/>
-      <w:r>
-        <w:t>init</w:t>
-      </w:r>
-      <w:proofErr w:type="spellEnd"/>
-    </w:p>
-    <w:p>
-      <w:r>
-        <w:t xml:space="preserve">$ </w:t>
-      </w:r>
-      <w:proofErr w:type="spellStart"/>
-      <w:r>
-        <w:t>npm</w:t>
-      </w:r>
-      <w:proofErr w:type="spellEnd"/>
-      <w:r>
-        <w:t xml:space="preserve"> </w:t>
-      </w:r>
-      <w:proofErr w:type="spellStart"/>
-      <w:r>
-        <w:t>i</w:t>
-      </w:r>
-      <w:proofErr w:type="spellEnd"/>
-      <w:r>
-        <w:t xml:space="preserve"> </w:t>
-      </w:r>
-      <w:proofErr w:type="spellStart"/>
-      <w:r>
-        <w:t>bcryptjs</w:t>
-      </w:r>
-      <w:proofErr w:type="spellEnd"/>
-      <w:r>
-        <w:t xml:space="preserve"> cookie-parser </w:t>
-      </w:r>
-      <w:proofErr w:type="spellStart"/>
-      <w:r>
-        <w:t>cors</w:t>
-      </w:r>
-      <w:proofErr w:type="spellEnd"/>
-      <w:r>
-        <w:t xml:space="preserve"> </w:t>
-      </w:r>
-      <w:proofErr w:type="spellStart"/>
-      <w:r>
-        <w:t>dotenv</w:t>
-      </w:r>
-      <w:proofErr w:type="spellEnd"/>
-      <w:r>
-        <w:t xml:space="preserve"> express </w:t>
-      </w:r>
-      <w:proofErr w:type="spellStart"/>
-      <w:r>
-        <w:t>ioredis</w:t>
-      </w:r>
-      <w:proofErr w:type="spellEnd"/>
-      <w:r>
-        <w:t xml:space="preserve"> </w:t>
-      </w:r>
-      <w:proofErr w:type="spellStart"/>
-      <w:r>
-        <w:t>jsonwebtoken</w:t>
-      </w:r>
-      <w:proofErr w:type="spellEnd"/>
-      <w:r>
-        <w:t xml:space="preserve"> mongoose </w:t>
-      </w:r>
-      <w:proofErr w:type="spellStart"/>
-      <w:r>
-        <w:t>ts</w:t>
-      </w:r>
-      <w:proofErr w:type="spellEnd"/>
-      <w:r>
-        <w:t>-node-dev @types/bcryptjs @types/cookie-parser @types/cors @types/express @types/jsonwebtoken @types/node typescript</w:t>
+      <w:r>
+        <w:t>npm init</w:t>
+      </w:r>
+    </w:p>
+    <w:p>
+      <w:r>
+        <w:t>$ npm i bcryptjs cookie-parser cors dotenv express ioredis jsonwebtoken mongoose ts-node-dev @types/bcryptjs @types/cookie-parser @types/cors @types/express @types/jsonwebtoken @types/node typescript</w:t>
+      </w:r>
+    </w:p>
+    <w:p/>
+    <w:p>
+      <w:hyperlink r:id="rId7" w:history="1">
+        <w:r>
+          <w:rPr>
+            <w:rStyle w:val="Hyperlink"/>
+          </w:rPr>
+          <w:t>https://www.mongodb.com/</w:t>
+        </w:r>
+      </w:hyperlink>
+    </w:p>
+    <w:p>
+      <w:hyperlink r:id="rId8" w:history="1">
+        <w:r>
+          <w:rPr>
+            <w:rStyle w:val="Hyperlink"/>
+          </w:rPr>
+          <w:t>https://upstash.com/</w:t>
+        </w:r>
+      </w:hyperlink>
+    </w:p>
+    <w:p>
+      <w:hyperlink r:id="rId9" w:history="1">
+        <w:r>
+          <w:rPr>
+            <w:rStyle w:val="Hyperlink"/>
+          </w:rPr>
+          <w:t>https://cloudinary.com/</w:t>
+        </w:r>
+      </w:hyperlink>
+    </w:p>
+    <w:p/>
+    <w:p>
+      <w:r>
+        <w:rPr>
+          <w:noProof/>
+        </w:rPr>
+        <w:lastRenderedPageBreak/>
+        <w:drawing>
+          <wp:inline distT="0" distB="0" distL="0" distR="0" wp14:anchorId="04370269" wp14:editId="2DE6AF25">
+            <wp:extent cx="6931025" cy="9638665"/>
+            <wp:effectExtent l="0" t="0" r="3175" b="635"/>
+            <wp:docPr id="1216192916" name="Picture 1"/>
+            <wp:cNvGraphicFramePr>
+              <a:graphicFrameLocks xmlns:a="http://schemas.openxmlformats.org/drawingml/2006/main" noChangeAspect="1"/>
+            </wp:cNvGraphicFramePr>
+            <a:graphic xmlns:a="http://schemas.openxmlformats.org/drawingml/2006/main">
+              <a:graphicData uri="http://schemas.openxmlformats.org/drawingml/2006/picture">
+                <pic:pic xmlns:pic="http://schemas.openxmlformats.org/drawingml/2006/picture">
+                  <pic:nvPicPr>
+                    <pic:cNvPr id="1216192916" name="Picture 1216192916"/>
+                    <pic:cNvPicPr/>
+                  </pic:nvPicPr>
+                  <pic:blipFill>
+                    <a:blip r:embed="rId10" cstate="print">
+                      <a:extLst>
+                        <a:ext uri="{28A0092B-C50C-407E-A947-70E740481C1C}">
+                          <a14:useLocalDpi xmlns:a14="http://schemas.microsoft.com/office/drawing/2010/main" val="0"/>
+                        </a:ext>
+                      </a:extLst>
+                    </a:blip>
+                    <a:stretch>
+                      <a:fillRect/>
+                    </a:stretch>
+                  </pic:blipFill>
+                  <pic:spPr>
+                    <a:xfrm>
+                      <a:off x="0" y="0"/>
+                      <a:ext cx="6931025" cy="9638665"/>
+                    </a:xfrm>
+                    <a:prstGeom prst="rect">
+                      <a:avLst/>
+                    </a:prstGeom>
+                  </pic:spPr>
+                </pic:pic>
+              </a:graphicData>
+            </a:graphic>
+          </wp:inline>
+        </w:drawing>
+      </w:r>
+    </w:p>
+    <w:p/>
+    <w:p>
+      <w:r>
+        <w:lastRenderedPageBreak/>
+        <w:t>Satty12345</w:t>
       </w:r>
     </w:p>
     <w:p/>
@@ -2127,19 +1794,104 @@
           <w:sz w:val="22"/>
           <w:szCs w:val="22"/>
         </w:rPr>
-        <w:t xml:space="preserve">Database, </w:t>
-      </w:r>
-      <w:proofErr w:type="spellStart"/>
-      <w:r>
+        <w:t>Database, Cloudinary, Redis connection</w:t>
+      </w:r>
+    </w:p>
+    <w:p>
+      <w:pPr>
+        <w:spacing w:after="0" w:line="240" w:lineRule="auto"/>
+        <w:rPr>
+          <w:rFonts w:ascii="Segoe UI" w:hAnsi="Segoe UI" w:cs="Segoe UI"/>
+          <w:sz w:val="20"/>
+          <w:szCs w:val="20"/>
+        </w:rPr>
+      </w:pPr>
+    </w:p>
+    <w:p>
+      <w:pPr>
+        <w:spacing w:after="0" w:line="240" w:lineRule="auto"/>
+        <w:rPr>
+          <w:rFonts w:ascii="Segoe UI" w:hAnsi="Segoe UI" w:cs="Segoe UI"/>
+          <w:sz w:val="20"/>
+          <w:szCs w:val="20"/>
+        </w:rPr>
+      </w:pPr>
+      <w:r>
+        <w:rPr>
+          <w:rFonts w:ascii="Segoe UI" w:hAnsi="Segoe UI" w:cs="Segoe UI"/>
+          <w:sz w:val="20"/>
+          <w:szCs w:val="20"/>
+        </w:rPr>
+        <w:drawing>
+          <wp:inline distT="0" distB="0" distL="0" distR="0" wp14:anchorId="7CD1D0B3" wp14:editId="18406A47">
+            <wp:extent cx="6039160" cy="6013759"/>
+            <wp:effectExtent l="0" t="0" r="0" b="6350"/>
+            <wp:docPr id="1679609239" name="Picture 1"/>
+            <wp:cNvGraphicFramePr>
+              <a:graphicFrameLocks xmlns:a="http://schemas.openxmlformats.org/drawingml/2006/main" noChangeAspect="1"/>
+            </wp:cNvGraphicFramePr>
+            <a:graphic xmlns:a="http://schemas.openxmlformats.org/drawingml/2006/main">
+              <a:graphicData uri="http://schemas.openxmlformats.org/drawingml/2006/picture">
+                <pic:pic xmlns:pic="http://schemas.openxmlformats.org/drawingml/2006/picture">
+                  <pic:nvPicPr>
+                    <pic:cNvPr id="1679609239" name=""/>
+                    <pic:cNvPicPr/>
+                  </pic:nvPicPr>
+                  <pic:blipFill>
+                    <a:blip r:embed="rId11"/>
+                    <a:stretch>
+                      <a:fillRect/>
+                    </a:stretch>
+                  </pic:blipFill>
+                  <pic:spPr>
+                    <a:xfrm>
+                      <a:off x="0" y="0"/>
+                      <a:ext cx="6039160" cy="6013759"/>
+                    </a:xfrm>
+                    <a:prstGeom prst="rect">
+                      <a:avLst/>
+                    </a:prstGeom>
+                  </pic:spPr>
+                </pic:pic>
+              </a:graphicData>
+            </a:graphic>
+          </wp:inline>
+        </w:drawing>
+      </w:r>
+    </w:p>
+    <w:p>
+      <w:pPr>
+        <w:spacing w:after="0" w:line="240" w:lineRule="auto"/>
+        <w:rPr>
+          <w:rFonts w:ascii="Segoe UI" w:hAnsi="Segoe UI" w:cs="Segoe UI"/>
+          <w:sz w:val="20"/>
+          <w:szCs w:val="20"/>
+        </w:rPr>
+      </w:pPr>
+    </w:p>
+    <w:p>
+      <w:pPr>
+        <w:spacing w:after="0" w:line="240" w:lineRule="auto"/>
+        <w:rPr>
+          <w:rFonts w:ascii="Segoe UI" w:hAnsi="Segoe UI" w:cs="Segoe UI"/>
+          <w:sz w:val="20"/>
+          <w:szCs w:val="20"/>
+        </w:rPr>
+      </w:pPr>
+    </w:p>
+    <w:p/>
+    <w:p/>
+    <w:p>
+      <w:pPr>
+        <w:pStyle w:val="Heading1"/>
+        <w:spacing w:before="0" w:beforeAutospacing="0" w:after="0" w:afterAutospacing="0"/>
         <w:rPr>
           <w:rFonts w:ascii="Segoe UI" w:hAnsi="Segoe UI" w:cs="Segoe UI"/>
           <w:color w:val="2F5496" w:themeColor="accent1" w:themeShade="BF"/>
           <w:sz w:val="22"/>
           <w:szCs w:val="22"/>
         </w:rPr>
-        <w:t>Cloudinary</w:t>
-      </w:r>
-      <w:proofErr w:type="spellEnd"/>
+      </w:pPr>
       <w:r>
         <w:rPr>
           <w:rFonts w:ascii="Segoe UI" w:hAnsi="Segoe UI" w:cs="Segoe UI"/>
@@ -2147,42 +1899,17 @@
           <w:sz w:val="22"/>
           <w:szCs w:val="22"/>
         </w:rPr>
-        <w:t>, Redis connection</w:t>
-      </w:r>
-    </w:p>
-    <w:p>
-      <w:pPr>
-        <w:spacing w:after="0" w:line="240" w:lineRule="auto"/>
-        <w:rPr>
-          <w:rFonts w:ascii="Segoe UI" w:hAnsi="Segoe UI" w:cs="Segoe UI"/>
-          <w:sz w:val="20"/>
-          <w:szCs w:val="20"/>
-        </w:rPr>
-      </w:pPr>
-      <w:proofErr w:type="spellStart"/>
-      <w:r>
-        <w:rPr>
-          <w:rFonts w:ascii="Segoe UI" w:hAnsi="Segoe UI" w:cs="Segoe UI"/>
-          <w:sz w:val="20"/>
-          <w:szCs w:val="20"/>
-        </w:rPr>
-        <w:t>jj</w:t>
-      </w:r>
-      <w:proofErr w:type="spellEnd"/>
-    </w:p>
-    <w:p/>
-    <w:p/>
-    <w:p>
-      <w:pPr>
-        <w:pStyle w:val="Heading1"/>
-        <w:spacing w:before="0" w:beforeAutospacing="0" w:after="0" w:afterAutospacing="0"/>
+        <w:t>NodeJS</w:t>
+      </w:r>
+      <w:r>
         <w:rPr>
           <w:rFonts w:ascii="Segoe UI" w:hAnsi="Segoe UI" w:cs="Segoe UI"/>
           <w:color w:val="2F5496" w:themeColor="accent1" w:themeShade="BF"/>
           <w:sz w:val="22"/>
           <w:szCs w:val="22"/>
         </w:rPr>
-      </w:pPr>
+        <w:t xml:space="preserve"> </w:t>
+      </w:r>
       <w:r>
         <w:rPr>
           <w:rFonts w:ascii="Segoe UI" w:hAnsi="Segoe UI" w:cs="Segoe UI"/>
@@ -2190,37 +1917,8 @@
           <w:sz w:val="22"/>
           <w:szCs w:val="22"/>
         </w:rPr>
-        <w:t>NodeJS</w:t>
-      </w:r>
-      <w:r>
-        <w:rPr>
-          <w:rFonts w:ascii="Segoe UI" w:hAnsi="Segoe UI" w:cs="Segoe UI"/>
-          <w:color w:val="2F5496" w:themeColor="accent1" w:themeShade="BF"/>
-          <w:sz w:val="22"/>
-          <w:szCs w:val="22"/>
-        </w:rPr>
-        <w:t xml:space="preserve"> </w:t>
-      </w:r>
-      <w:r>
-        <w:rPr>
-          <w:rFonts w:ascii="Segoe UI" w:hAnsi="Segoe UI" w:cs="Segoe UI"/>
-          <w:color w:val="2F5496" w:themeColor="accent1" w:themeShade="BF"/>
-          <w:sz w:val="22"/>
-          <w:szCs w:val="22"/>
-        </w:rPr>
-        <w:t xml:space="preserve">Project Setup LMS MERN </w:t>
-      </w:r>
-      <w:proofErr w:type="spellStart"/>
-      <w:r>
-        <w:rPr>
-          <w:rFonts w:ascii="Segoe UI" w:hAnsi="Segoe UI" w:cs="Segoe UI"/>
-          <w:color w:val="2F5496" w:themeColor="accent1" w:themeShade="BF"/>
-          <w:sz w:val="22"/>
-          <w:szCs w:val="22"/>
-        </w:rPr>
-        <w:t>Becodemy</w:t>
-      </w:r>
-      <w:proofErr w:type="spellEnd"/>
+        <w:t>Project Setup LMS MERN Becodemy</w:t>
+      </w:r>
     </w:p>
     <w:p>
       <w:pPr>
@@ -2231,7 +1929,6 @@
           <w:szCs w:val="20"/>
         </w:rPr>
       </w:pPr>
-      <w:proofErr w:type="spellStart"/>
       <w:r>
         <w:rPr>
           <w:rFonts w:ascii="Segoe UI" w:hAnsi="Segoe UI" w:cs="Segoe UI"/>
@@ -2240,7 +1937,6 @@
         </w:rPr>
         <w:t>jj</w:t>
       </w:r>
-      <w:proofErr w:type="spellEnd"/>
     </w:p>
     <w:p/>
     <w:p/>

</xml_diff>

<commit_message>
Added User Model and its Schema
</commit_message>
<xml_diff>
--- a/lms-mern-becodemy/project-setup-lms-mern-becodemy.docx
+++ b/lms-mern-becodemy/project-setup-lms-mern-becodemy.docx
@@ -718,10 +718,7 @@
         <w:t>Courses Feature</w:t>
       </w:r>
       <w:r>
-        <w:t xml:space="preserve"> </w:t>
-      </w:r>
-      <w:r>
-        <w:t>(Admin)</w:t>
+        <w:t xml:space="preserve"> (Admin)</w:t>
       </w:r>
     </w:p>
     <w:p>
@@ -729,10 +726,7 @@
         <w:t>Categories can admin update</w:t>
       </w:r>
       <w:r>
-        <w:t xml:space="preserve"> </w:t>
-      </w:r>
-      <w:r>
-        <w:t>(Admin)</w:t>
+        <w:t xml:space="preserve"> (Admin)</w:t>
       </w:r>
     </w:p>
     <w:p>
@@ -750,14 +744,14 @@
         <w:t>Notification</w:t>
       </w:r>
       <w:r>
-        <w:t xml:space="preserve"> </w:t>
-      </w:r>
-      <w:r>
-        <w:t>(Admin)</w:t>
-      </w:r>
-    </w:p>
-    <w:p>
-      <w:r>
+        <w:t xml:space="preserve"> (Admin)</w:t>
+      </w:r>
+    </w:p>
+    <w:p>
+      <w:r>
+        <w:rPr>
+          <w:noProof/>
+        </w:rPr>
         <w:drawing>
           <wp:inline distT="0" distB="0" distL="0" distR="0" wp14:anchorId="367583AE" wp14:editId="55498DA4">
             <wp:extent cx="6166167" cy="3460928"/>
@@ -1725,7 +1719,7 @@
         </w:rPr>
         <w:lastRenderedPageBreak/>
         <w:drawing>
-          <wp:inline distT="0" distB="0" distL="0" distR="0" wp14:anchorId="04370269" wp14:editId="2DE6AF25">
+          <wp:inline distT="0" distB="0" distL="0" distR="0" wp14:anchorId="04370269" wp14:editId="6C27A7F2">
             <wp:extent cx="6931025" cy="9638665"/>
             <wp:effectExtent l="0" t="0" r="3175" b="635"/>
             <wp:docPr id="1216192916" name="Picture 1"/>
@@ -1819,6 +1813,7 @@
       <w:r>
         <w:rPr>
           <w:rFonts w:ascii="Segoe UI" w:hAnsi="Segoe UI" w:cs="Segoe UI"/>
+          <w:noProof/>
           <w:sz w:val="20"/>
           <w:szCs w:val="20"/>
         </w:rPr>
@@ -1879,7 +1874,23 @@
         </w:rPr>
       </w:pPr>
     </w:p>
-    <w:p/>
+    <w:p>
+      <w:r>
+        <w:t xml:space="preserve">server&gt; npx tsc </w:t>
+      </w:r>
+      <w:r>
+        <w:t>–</w:t>
+      </w:r>
+      <w:r>
+        <w:t>init</w:t>
+      </w:r>
+      <w:r>
+        <w:t xml:space="preserve">   -  this will create tsconfig file</w:t>
+      </w:r>
+      <w:r>
+        <w:t xml:space="preserve"> with few configuration</w:t>
+      </w:r>
+    </w:p>
     <w:p/>
     <w:p>
       <w:pPr>

</xml_diff>